<commit_message>
Added a link to github repository
</commit_message>
<xml_diff>
--- a/doc/Documentation.docx
+++ b/doc/Documentation.docx
@@ -285,16 +285,7 @@
           <w:szCs w:val="160"/>
           <w:lang w:val="bg-BG"/>
         </w:rPr>
-        <w:t xml:space="preserve">Тема 1: </w:t>
-      </w:r>
-      <w:r>
-        <w:rPr>
-          <w:rFonts w:ascii="Aptos" w:hAnsi="Aptos"/>
-          <w:sz w:val="44"/>
-          <w:szCs w:val="160"/>
-          <w:lang w:val="bg-BG"/>
-        </w:rPr>
-        <w:t>Система за търсене и показване на годишни списъци</w:t>
+        <w:t>Тема 1: Система за търсене и показване на годишни списъци</w:t>
       </w:r>
     </w:p>
     <w:p>
@@ -720,7 +711,12 @@
     <w:sdt>
       <w:sdtPr>
         <w:rPr>
-          <w:rFonts w:ascii="Aptos" w:hAnsi="Aptos"/>
+          <w:rFonts w:ascii="Aptos" w:eastAsiaTheme="minorHAnsi" w:hAnsi="Aptos" w:cstheme="minorBidi"/>
+          <w:color w:val="auto"/>
+          <w:kern w:val="2"/>
+          <w:sz w:val="22"/>
+          <w:szCs w:val="22"/>
+          <w14:ligatures w14:val="standardContextual"/>
         </w:rPr>
         <w:id w:val="826944577"/>
         <w:docPartObj>
@@ -730,15 +726,9 @@
       </w:sdtPr>
       <w:sdtEndPr>
         <w:rPr>
-          <w:rFonts w:eastAsiaTheme="minorHAnsi" w:cstheme="minorBidi"/>
           <w:b/>
           <w:bCs/>
           <w:noProof/>
-          <w:color w:val="auto"/>
-          <w:kern w:val="2"/>
-          <w:sz w:val="22"/>
-          <w:szCs w:val="22"/>
-          <w14:ligatures w14:val="standardContextual"/>
         </w:rPr>
       </w:sdtEndPr>
       <w:sdtContent>
@@ -6859,14 +6849,7 @@
           <w:rFonts w:ascii="Aptos" w:hAnsi="Aptos"/>
           <w:lang w:val="bg-BG"/>
         </w:rPr>
-        <w:t>. Това</w:t>
-      </w:r>
-      <w:r>
-        <w:rPr>
-          <w:rFonts w:ascii="Aptos" w:hAnsi="Aptos"/>
-          <w:lang w:val="bg-BG"/>
-        </w:rPr>
-        <w:t xml:space="preserve"> е проста реализация на интерфейса </w:t>
+        <w:t xml:space="preserve">. Това е проста реализация на интерфейса </w:t>
       </w:r>
       <w:proofErr w:type="spellStart"/>
       <w:r>
@@ -6882,21 +6865,7 @@
           <w:rFonts w:ascii="Aptos" w:hAnsi="Aptos"/>
           <w:lang w:val="bg-BG"/>
         </w:rPr>
-        <w:t>, който позволява да дефинира</w:t>
-      </w:r>
-      <w:r>
-        <w:rPr>
-          <w:rFonts w:ascii="Aptos" w:hAnsi="Aptos"/>
-          <w:lang w:val="bg-BG"/>
-        </w:rPr>
-        <w:t>ме</w:t>
-      </w:r>
-      <w:r>
-        <w:rPr>
-          <w:rFonts w:ascii="Aptos" w:hAnsi="Aptos"/>
-          <w:lang w:val="bg-BG"/>
-        </w:rPr>
-        <w:t xml:space="preserve"> логиката на командите с помощта на делегат за действие.</w:t>
+        <w:t>, който позволява да дефинираме логиката на командите с помощта на делегат за действие.</w:t>
       </w:r>
     </w:p>
     <w:p>
@@ -7018,23 +6987,238 @@
         <w:rPr>
           <w:rFonts w:ascii="Aptos" w:hAnsi="Aptos"/>
         </w:rPr>
+        <w:t>ReverseBooleanVisibilityConverter.cs</w:t>
+      </w:r>
+      <w:bookmarkEnd w:id="12"/>
+      <w:proofErr w:type="spellEnd"/>
+    </w:p>
+    <w:p>
+      <w:pPr>
+        <w:jc w:val="both"/>
+        <w:rPr>
+          <w:rFonts w:ascii="Aptos" w:hAnsi="Aptos"/>
+          <w:lang w:val="bg-BG"/>
+        </w:rPr>
+      </w:pPr>
+      <w:r>
+        <w:rPr>
+          <w:rFonts w:ascii="Aptos" w:hAnsi="Aptos"/>
+          <w:lang w:val="bg-BG"/>
+        </w:rPr>
+        <w:t xml:space="preserve">Класът </w:t>
+      </w:r>
+      <w:proofErr w:type="spellStart"/>
+      <w:r>
+        <w:rPr>
+          <w:rFonts w:ascii="Aptos" w:hAnsi="Aptos"/>
+          <w:lang w:val="bg-BG"/>
+        </w:rPr>
         <w:t>ReverseBooleanVisibilityConverter</w:t>
       </w:r>
-      <w:r>
-        <w:rPr>
-          <w:rFonts w:ascii="Aptos" w:hAnsi="Aptos"/>
-        </w:rPr>
-        <w:t>.cs</w:t>
-      </w:r>
-      <w:bookmarkEnd w:id="12"/>
-      <w:proofErr w:type="spellEnd"/>
-    </w:p>
-    <w:p>
-      <w:pPr>
-        <w:jc w:val="both"/>
-        <w:rPr>
-          <w:rFonts w:ascii="Aptos" w:hAnsi="Aptos"/>
-          <w:lang w:val="bg-BG"/>
+      <w:proofErr w:type="spellEnd"/>
+      <w:r>
+        <w:rPr>
+          <w:rFonts w:ascii="Aptos" w:hAnsi="Aptos"/>
+          <w:lang w:val="bg-BG"/>
+        </w:rPr>
+        <w:t xml:space="preserve"> е персонализиран конвертор, който </w:t>
+      </w:r>
+      <w:r>
+        <w:rPr>
+          <w:rFonts w:ascii="Aptos" w:hAnsi="Aptos"/>
+          <w:lang w:val="bg-BG"/>
+        </w:rPr>
+        <w:t>наследява</w:t>
+      </w:r>
+      <w:r>
+        <w:rPr>
+          <w:rFonts w:ascii="Aptos" w:hAnsi="Aptos"/>
+          <w:lang w:val="bg-BG"/>
+        </w:rPr>
+        <w:t xml:space="preserve"> интерфейса </w:t>
+      </w:r>
+      <w:proofErr w:type="spellStart"/>
+      <w:r>
+        <w:rPr>
+          <w:rFonts w:ascii="Aptos" w:hAnsi="Aptos"/>
+          <w:lang w:val="bg-BG"/>
+        </w:rPr>
+        <w:t>IValueConverter</w:t>
+      </w:r>
+      <w:proofErr w:type="spellEnd"/>
+      <w:r>
+        <w:rPr>
+          <w:rFonts w:ascii="Aptos" w:hAnsi="Aptos"/>
+          <w:lang w:val="bg-BG"/>
+        </w:rPr>
+        <w:t xml:space="preserve"> за използване </w:t>
+      </w:r>
+      <w:r>
+        <w:rPr>
+          <w:rFonts w:ascii="Aptos" w:hAnsi="Aptos"/>
+        </w:rPr>
+        <w:t>data binding</w:t>
+      </w:r>
+      <w:r>
+        <w:rPr>
+          <w:rFonts w:ascii="Aptos" w:hAnsi="Aptos"/>
+          <w:lang w:val="bg-BG"/>
+        </w:rPr>
+        <w:t xml:space="preserve"> на данни на WPF. Този преобразувател обръща типичната логика от </w:t>
+      </w:r>
+      <w:r>
+        <w:rPr>
+          <w:rFonts w:ascii="Aptos" w:hAnsi="Aptos"/>
+        </w:rPr>
+        <w:t>bool to visibility</w:t>
+      </w:r>
+      <w:r>
+        <w:rPr>
+          <w:rFonts w:ascii="Aptos" w:hAnsi="Aptos"/>
+          <w:lang w:val="bg-BG"/>
+        </w:rPr>
+        <w:t>, при ко</w:t>
+      </w:r>
+      <w:r>
+        <w:rPr>
+          <w:rFonts w:ascii="Aptos" w:hAnsi="Aptos"/>
+          <w:lang w:val="bg-BG"/>
+        </w:rPr>
+        <w:t>й</w:t>
+      </w:r>
+      <w:r>
+        <w:rPr>
+          <w:rFonts w:ascii="Aptos" w:hAnsi="Aptos"/>
+          <w:lang w:val="bg-BG"/>
+        </w:rPr>
+        <w:t xml:space="preserve">то </w:t>
+      </w:r>
+      <w:proofErr w:type="spellStart"/>
+      <w:r>
+        <w:rPr>
+          <w:rFonts w:ascii="Aptos" w:hAnsi="Aptos"/>
+        </w:rPr>
+        <w:t>ture</w:t>
+      </w:r>
+      <w:proofErr w:type="spellEnd"/>
+      <w:r>
+        <w:rPr>
+          <w:rFonts w:ascii="Aptos" w:hAnsi="Aptos"/>
+        </w:rPr>
+        <w:t xml:space="preserve"> </w:t>
+      </w:r>
+      <w:r>
+        <w:rPr>
+          <w:rFonts w:ascii="Aptos" w:hAnsi="Aptos"/>
+          <w:lang w:val="bg-BG"/>
+        </w:rPr>
+        <w:t xml:space="preserve">стойност трябва да скрие елемент на потребителския интерфейс, а </w:t>
+      </w:r>
+      <w:r>
+        <w:rPr>
+          <w:rFonts w:ascii="Aptos" w:hAnsi="Aptos"/>
+        </w:rPr>
+        <w:t>false</w:t>
+      </w:r>
+      <w:r>
+        <w:rPr>
+          <w:rFonts w:ascii="Aptos" w:hAnsi="Aptos"/>
+          <w:lang w:val="bg-BG"/>
+        </w:rPr>
+        <w:t xml:space="preserve"> стойност трябва да го покаже.</w:t>
+      </w:r>
+      <w:r>
+        <w:rPr>
+          <w:rFonts w:ascii="Aptos" w:hAnsi="Aptos"/>
+          <w:lang w:val="bg-BG"/>
+        </w:rPr>
+        <w:t xml:space="preserve"> Използва се да се скрие таблицата на </w:t>
+      </w:r>
+      <w:r>
+        <w:rPr>
+          <w:rFonts w:ascii="Aptos" w:hAnsi="Aptos"/>
+        </w:rPr>
+        <w:t>Repairs</w:t>
+      </w:r>
+      <w:r>
+        <w:rPr>
+          <w:rFonts w:ascii="Aptos" w:hAnsi="Aptos"/>
+          <w:lang w:val="bg-BG"/>
+        </w:rPr>
+        <w:t>, когато не са намерени</w:t>
+      </w:r>
+      <w:r>
+        <w:rPr>
+          <w:rFonts w:ascii="Aptos" w:hAnsi="Aptos"/>
+        </w:rPr>
+        <w:t xml:space="preserve"> </w:t>
+      </w:r>
+      <w:r>
+        <w:rPr>
+          <w:rFonts w:ascii="Aptos" w:hAnsi="Aptos"/>
+          <w:lang w:val="bg-BG"/>
+        </w:rPr>
+        <w:t>записи</w:t>
+      </w:r>
+      <w:r>
+        <w:rPr>
+          <w:rFonts w:ascii="Aptos" w:hAnsi="Aptos"/>
+          <w:lang w:val="bg-BG"/>
+        </w:rPr>
+        <w:t>.</w:t>
+      </w:r>
+    </w:p>
+    <w:p>
+      <w:pPr>
+        <w:jc w:val="both"/>
+        <w:rPr>
+          <w:rFonts w:ascii="Aptos" w:hAnsi="Aptos"/>
+        </w:rPr>
+      </w:pPr>
+    </w:p>
+    <w:p>
+      <w:pPr>
+        <w:pStyle w:val="Heading3"/>
+        <w:jc w:val="both"/>
+        <w:rPr>
+          <w:rFonts w:ascii="Aptos" w:hAnsi="Aptos"/>
+        </w:rPr>
+      </w:pPr>
+      <w:bookmarkStart w:id="13" w:name="_Toc167193979"/>
+      <w:r>
+        <w:rPr>
+          <w:rFonts w:ascii="Aptos" w:hAnsi="Aptos"/>
+        </w:rPr>
+        <w:t>Database</w:t>
+      </w:r>
+      <w:bookmarkEnd w:id="13"/>
+    </w:p>
+    <w:p>
+      <w:pPr>
+        <w:pStyle w:val="Heading4"/>
+        <w:jc w:val="both"/>
+        <w:rPr>
+          <w:rFonts w:ascii="Aptos" w:hAnsi="Aptos"/>
+          <w:lang w:val="bg-BG"/>
+        </w:rPr>
+      </w:pPr>
+      <w:bookmarkStart w:id="14" w:name="_Toc167193980"/>
+      <w:proofErr w:type="spellStart"/>
+      <w:r>
+        <w:rPr>
+          <w:rFonts w:ascii="Aptos" w:hAnsi="Aptos"/>
+          <w:lang w:val="bg-BG"/>
+        </w:rPr>
+        <w:t>DatabaseContext.cs</w:t>
+      </w:r>
+      <w:bookmarkEnd w:id="14"/>
+      <w:proofErr w:type="spellEnd"/>
+    </w:p>
+    <w:p>
+      <w:pPr>
+        <w:jc w:val="both"/>
+        <w:rPr>
+          <w:rFonts w:ascii="Aptos" w:hAnsi="Aptos"/>
         </w:rPr>
       </w:pPr>
       <w:r>
@@ -7050,157 +7234,77 @@
           <w:rFonts w:ascii="Aptos" w:hAnsi="Aptos"/>
           <w:lang w:val="bg-BG"/>
         </w:rPr>
-        <w:t>ReverseBooleanVisibilityConverter</w:t>
-      </w:r>
-      <w:proofErr w:type="spellEnd"/>
-      <w:r>
-        <w:rPr>
-          <w:rFonts w:ascii="Aptos" w:hAnsi="Aptos"/>
-          <w:lang w:val="bg-BG"/>
-        </w:rPr>
-        <w:t xml:space="preserve"> е персонализиран конвертор, който </w:t>
-      </w:r>
-      <w:r>
-        <w:rPr>
-          <w:rFonts w:ascii="Aptos" w:hAnsi="Aptos"/>
-          <w:lang w:val="bg-BG"/>
-        </w:rPr>
-        <w:t>наследява</w:t>
-      </w:r>
-      <w:r>
-        <w:rPr>
-          <w:rFonts w:ascii="Aptos" w:hAnsi="Aptos"/>
-          <w:lang w:val="bg-BG"/>
-        </w:rPr>
-        <w:t xml:space="preserve"> интерфейса </w:t>
-      </w:r>
-      <w:proofErr w:type="spellStart"/>
-      <w:r>
-        <w:rPr>
-          <w:rFonts w:ascii="Aptos" w:hAnsi="Aptos"/>
-          <w:lang w:val="bg-BG"/>
-        </w:rPr>
-        <w:t>IValueConverter</w:t>
-      </w:r>
-      <w:proofErr w:type="spellEnd"/>
-      <w:r>
-        <w:rPr>
-          <w:rFonts w:ascii="Aptos" w:hAnsi="Aptos"/>
-          <w:lang w:val="bg-BG"/>
-        </w:rPr>
-        <w:t xml:space="preserve"> за използване </w:t>
-      </w:r>
-      <w:r>
-        <w:rPr>
-          <w:rFonts w:ascii="Aptos" w:hAnsi="Aptos"/>
-        </w:rPr>
-        <w:t>data binding</w:t>
-      </w:r>
-      <w:r>
-        <w:rPr>
-          <w:rFonts w:ascii="Aptos" w:hAnsi="Aptos"/>
-          <w:lang w:val="bg-BG"/>
-        </w:rPr>
-        <w:t xml:space="preserve"> на данни на WPF. Този преобразувател обръща типичната логика от </w:t>
-      </w:r>
-      <w:r>
-        <w:rPr>
-          <w:rFonts w:ascii="Aptos" w:hAnsi="Aptos"/>
-        </w:rPr>
-        <w:t>bool to visibility</w:t>
-      </w:r>
-      <w:r>
-        <w:rPr>
-          <w:rFonts w:ascii="Aptos" w:hAnsi="Aptos"/>
-          <w:lang w:val="bg-BG"/>
-        </w:rPr>
-        <w:t>, при ко</w:t>
-      </w:r>
-      <w:r>
-        <w:rPr>
-          <w:rFonts w:ascii="Aptos" w:hAnsi="Aptos"/>
-          <w:lang w:val="bg-BG"/>
-        </w:rPr>
-        <w:t>й</w:t>
-      </w:r>
-      <w:r>
-        <w:rPr>
-          <w:rFonts w:ascii="Aptos" w:hAnsi="Aptos"/>
-          <w:lang w:val="bg-BG"/>
-        </w:rPr>
-        <w:t xml:space="preserve">то </w:t>
-      </w:r>
-      <w:proofErr w:type="spellStart"/>
-      <w:r>
-        <w:rPr>
-          <w:rFonts w:ascii="Aptos" w:hAnsi="Aptos"/>
-        </w:rPr>
-        <w:t>ture</w:t>
-      </w:r>
-      <w:proofErr w:type="spellEnd"/>
-      <w:r>
-        <w:rPr>
-          <w:rFonts w:ascii="Aptos" w:hAnsi="Aptos"/>
-        </w:rPr>
-        <w:t xml:space="preserve"> </w:t>
-      </w:r>
-      <w:r>
-        <w:rPr>
-          <w:rFonts w:ascii="Aptos" w:hAnsi="Aptos"/>
-          <w:lang w:val="bg-BG"/>
-        </w:rPr>
-        <w:t xml:space="preserve">стойност трябва да скрие елемент на потребителския интерфейс, а </w:t>
-      </w:r>
-      <w:r>
-        <w:rPr>
-          <w:rFonts w:ascii="Aptos" w:hAnsi="Aptos"/>
-        </w:rPr>
-        <w:t>false</w:t>
-      </w:r>
-      <w:r>
-        <w:rPr>
-          <w:rFonts w:ascii="Aptos" w:hAnsi="Aptos"/>
-          <w:lang w:val="bg-BG"/>
-        </w:rPr>
-        <w:t xml:space="preserve"> стойност трябва да го покаже.</w:t>
-      </w:r>
-      <w:r>
-        <w:rPr>
-          <w:rFonts w:ascii="Aptos" w:hAnsi="Aptos"/>
-          <w:lang w:val="bg-BG"/>
-        </w:rPr>
-        <w:t xml:space="preserve"> Използва се да се скрие таблицата на </w:t>
-      </w:r>
-      <w:r>
-        <w:rPr>
-          <w:rFonts w:ascii="Aptos" w:hAnsi="Aptos"/>
-        </w:rPr>
-        <w:t>Repairs</w:t>
-      </w:r>
-      <w:r>
-        <w:rPr>
-          <w:rFonts w:ascii="Aptos" w:hAnsi="Aptos"/>
-          <w:lang w:val="bg-BG"/>
-        </w:rPr>
-        <w:t>, когато не са намерени</w:t>
-      </w:r>
-      <w:r>
-        <w:rPr>
-          <w:rFonts w:ascii="Aptos" w:hAnsi="Aptos"/>
-        </w:rPr>
-        <w:t xml:space="preserve"> </w:t>
-      </w:r>
-      <w:r>
-        <w:rPr>
-          <w:rFonts w:ascii="Aptos" w:hAnsi="Aptos"/>
-          <w:lang w:val="bg-BG"/>
-        </w:rPr>
-        <w:t>записи</w:t>
-      </w:r>
-      <w:r>
-        <w:rPr>
-          <w:rFonts w:ascii="Aptos" w:hAnsi="Aptos"/>
-          <w:lang w:val="bg-BG"/>
+        <w:t>DatabaseContext</w:t>
+      </w:r>
+      <w:proofErr w:type="spellEnd"/>
+      <w:r>
+        <w:rPr>
+          <w:rFonts w:ascii="Aptos" w:hAnsi="Aptos"/>
+          <w:lang w:val="bg-BG"/>
+        </w:rPr>
+        <w:t xml:space="preserve"> е основен компонент за управление на взаимодействията на базата данни в приложение за класовете </w:t>
+      </w:r>
+      <w:r>
+        <w:rPr>
+          <w:rFonts w:ascii="Aptos" w:hAnsi="Aptos"/>
+        </w:rPr>
+        <w:t xml:space="preserve">Repair </w:t>
+      </w:r>
+      <w:r>
+        <w:rPr>
+          <w:rFonts w:ascii="Aptos" w:hAnsi="Aptos"/>
+          <w:lang w:val="bg-BG"/>
+        </w:rPr>
+        <w:t xml:space="preserve">и </w:t>
+      </w:r>
+      <w:r>
+        <w:rPr>
+          <w:rFonts w:ascii="Aptos" w:hAnsi="Aptos"/>
+        </w:rPr>
+        <w:t>Vehicle</w:t>
+      </w:r>
+      <w:r>
+        <w:rPr>
+          <w:rFonts w:ascii="Aptos" w:hAnsi="Aptos"/>
+          <w:lang w:val="bg-BG"/>
+        </w:rPr>
+        <w:t xml:space="preserve">. Той разширява класа </w:t>
+      </w:r>
+      <w:proofErr w:type="spellStart"/>
+      <w:r>
+        <w:rPr>
+          <w:rFonts w:ascii="Aptos" w:hAnsi="Aptos"/>
+          <w:lang w:val="bg-BG"/>
+        </w:rPr>
+        <w:t>DbContext</w:t>
+      </w:r>
+      <w:proofErr w:type="spellEnd"/>
+      <w:r>
+        <w:rPr>
+          <w:rFonts w:ascii="Aptos" w:hAnsi="Aptos"/>
+          <w:lang w:val="bg-BG"/>
+        </w:rPr>
+        <w:t xml:space="preserve"> от </w:t>
+      </w:r>
+      <w:proofErr w:type="spellStart"/>
+      <w:r>
+        <w:rPr>
+          <w:rFonts w:ascii="Aptos" w:hAnsi="Aptos"/>
+          <w:lang w:val="bg-BG"/>
+        </w:rPr>
+        <w:t>Entity</w:t>
+      </w:r>
+      <w:proofErr w:type="spellEnd"/>
+      <w:r>
+        <w:rPr>
+          <w:rFonts w:ascii="Aptos" w:hAnsi="Aptos"/>
+          <w:lang w:val="bg-BG"/>
+        </w:rPr>
+        <w:t xml:space="preserve"> Framework</w:t>
+      </w:r>
+      <w:r>
+        <w:rPr>
+          <w:rFonts w:ascii="Aptos" w:hAnsi="Aptos"/>
         </w:rPr>
         <w:t>.</w:t>
       </w:r>
@@ -7210,25 +7314,177 @@
         <w:jc w:val="both"/>
         <w:rPr>
           <w:rFonts w:ascii="Aptos" w:hAnsi="Aptos"/>
-        </w:rPr>
-      </w:pPr>
-    </w:p>
-    <w:p>
-      <w:pPr>
-        <w:pStyle w:val="Heading3"/>
-        <w:jc w:val="both"/>
-        <w:rPr>
-          <w:rFonts w:ascii="Aptos" w:hAnsi="Aptos"/>
-        </w:rPr>
-      </w:pPr>
-      <w:bookmarkStart w:id="13" w:name="_Toc167193979"/>
-      <w:r>
-        <w:rPr>
-          <w:rFonts w:ascii="Aptos" w:hAnsi="Aptos"/>
-        </w:rPr>
-        <w:t>Database</w:t>
-      </w:r>
-      <w:bookmarkEnd w:id="13"/>
+          <w:lang w:val="bg-BG"/>
+        </w:rPr>
+      </w:pPr>
+      <w:proofErr w:type="spellStart"/>
+      <w:r>
+        <w:rPr>
+          <w:rFonts w:ascii="Aptos" w:hAnsi="Aptos"/>
+          <w:lang w:val="bg-BG"/>
+        </w:rPr>
+        <w:t>OnConfiguring</w:t>
+      </w:r>
+      <w:proofErr w:type="spellEnd"/>
+      <w:r>
+        <w:rPr>
+          <w:rFonts w:ascii="Aptos" w:hAnsi="Aptos"/>
+          <w:lang w:val="bg-BG"/>
+        </w:rPr>
+        <w:t xml:space="preserve"> метод конфигурира връзката с базата данни. Определя основната директория и конструира пътя до файла на базата данни </w:t>
+      </w:r>
+      <w:proofErr w:type="spellStart"/>
+      <w:r>
+        <w:rPr>
+          <w:rFonts w:ascii="Aptos" w:hAnsi="Aptos"/>
+          <w:lang w:val="bg-BG"/>
+        </w:rPr>
+        <w:t>SQLite</w:t>
+      </w:r>
+      <w:proofErr w:type="spellEnd"/>
+      <w:r>
+        <w:rPr>
+          <w:rFonts w:ascii="Aptos" w:hAnsi="Aptos"/>
+          <w:lang w:val="bg-BG"/>
+        </w:rPr>
+        <w:t>.</w:t>
+      </w:r>
+    </w:p>
+    <w:p>
+      <w:pPr>
+        <w:jc w:val="both"/>
+        <w:rPr>
+          <w:rFonts w:ascii="Aptos" w:hAnsi="Aptos"/>
+        </w:rPr>
+      </w:pPr>
+      <w:proofErr w:type="spellStart"/>
+      <w:r>
+        <w:rPr>
+          <w:rFonts w:ascii="Aptos" w:hAnsi="Aptos"/>
+          <w:lang w:val="bg-BG"/>
+        </w:rPr>
+        <w:t>OnModelCreating</w:t>
+      </w:r>
+      <w:proofErr w:type="spellEnd"/>
+      <w:r>
+        <w:rPr>
+          <w:rFonts w:ascii="Aptos" w:hAnsi="Aptos"/>
+          <w:lang w:val="bg-BG"/>
+        </w:rPr>
+        <w:t xml:space="preserve"> - конфигурира моделите на обекти и техните взаимоотношения. Указва, че свойството </w:t>
+      </w:r>
+      <w:proofErr w:type="spellStart"/>
+      <w:r>
+        <w:rPr>
+          <w:rFonts w:ascii="Aptos" w:hAnsi="Aptos"/>
+          <w:lang w:val="bg-BG"/>
+        </w:rPr>
+        <w:t>Id</w:t>
+      </w:r>
+      <w:proofErr w:type="spellEnd"/>
+      <w:r>
+        <w:rPr>
+          <w:rFonts w:ascii="Aptos" w:hAnsi="Aptos"/>
+          <w:lang w:val="bg-BG"/>
+        </w:rPr>
+        <w:t xml:space="preserve"> на обектите </w:t>
+      </w:r>
+      <w:proofErr w:type="spellStart"/>
+      <w:r>
+        <w:rPr>
+          <w:rFonts w:ascii="Aptos" w:hAnsi="Aptos"/>
+          <w:lang w:val="bg-BG"/>
+        </w:rPr>
+        <w:t>Repair</w:t>
+      </w:r>
+      <w:proofErr w:type="spellEnd"/>
+      <w:r>
+        <w:rPr>
+          <w:rFonts w:ascii="Aptos" w:hAnsi="Aptos"/>
+          <w:lang w:val="bg-BG"/>
+        </w:rPr>
+        <w:t xml:space="preserve"> и </w:t>
+      </w:r>
+      <w:proofErr w:type="spellStart"/>
+      <w:r>
+        <w:rPr>
+          <w:rFonts w:ascii="Aptos" w:hAnsi="Aptos"/>
+          <w:lang w:val="bg-BG"/>
+        </w:rPr>
+        <w:t>Vehicle</w:t>
+      </w:r>
+      <w:proofErr w:type="spellEnd"/>
+      <w:r>
+        <w:rPr>
+          <w:rFonts w:ascii="Aptos" w:hAnsi="Aptos"/>
+          <w:lang w:val="bg-BG"/>
+        </w:rPr>
+        <w:t xml:space="preserve"> трябва да се генерира автоматично. Дефинира връзка "един към много" между обекти </w:t>
+      </w:r>
+      <w:proofErr w:type="spellStart"/>
+      <w:r>
+        <w:rPr>
+          <w:rFonts w:ascii="Aptos" w:hAnsi="Aptos"/>
+          <w:lang w:val="bg-BG"/>
+        </w:rPr>
+        <w:t>Repair</w:t>
+      </w:r>
+      <w:proofErr w:type="spellEnd"/>
+      <w:r>
+        <w:rPr>
+          <w:rFonts w:ascii="Aptos" w:hAnsi="Aptos"/>
+          <w:lang w:val="bg-BG"/>
+        </w:rPr>
+        <w:t xml:space="preserve"> и </w:t>
+      </w:r>
+      <w:proofErr w:type="spellStart"/>
+      <w:r>
+        <w:rPr>
+          <w:rFonts w:ascii="Aptos" w:hAnsi="Aptos"/>
+          <w:lang w:val="bg-BG"/>
+        </w:rPr>
+        <w:t>Vehicle</w:t>
+      </w:r>
+      <w:proofErr w:type="spellEnd"/>
+      <w:r>
+        <w:rPr>
+          <w:rFonts w:ascii="Aptos" w:hAnsi="Aptos"/>
+          <w:lang w:val="bg-BG"/>
+        </w:rPr>
+        <w:t xml:space="preserve">. Зарежда първоначални данни за обектите </w:t>
+      </w:r>
+      <w:proofErr w:type="spellStart"/>
+      <w:r>
+        <w:rPr>
+          <w:rFonts w:ascii="Aptos" w:hAnsi="Aptos"/>
+          <w:lang w:val="bg-BG"/>
+        </w:rPr>
+        <w:t>Vehicle</w:t>
+      </w:r>
+      <w:proofErr w:type="spellEnd"/>
+      <w:r>
+        <w:rPr>
+          <w:rFonts w:ascii="Aptos" w:hAnsi="Aptos"/>
+          <w:lang w:val="bg-BG"/>
+        </w:rPr>
+        <w:t xml:space="preserve"> и </w:t>
+      </w:r>
+      <w:proofErr w:type="spellStart"/>
+      <w:r>
+        <w:rPr>
+          <w:rFonts w:ascii="Aptos" w:hAnsi="Aptos"/>
+          <w:lang w:val="bg-BG"/>
+        </w:rPr>
+        <w:t>Repair</w:t>
+      </w:r>
+      <w:proofErr w:type="spellEnd"/>
+      <w:r>
+        <w:rPr>
+          <w:rFonts w:ascii="Aptos" w:hAnsi="Aptos"/>
+          <w:lang w:val="bg-BG"/>
+        </w:rPr>
+        <w:t>, за да попълни базата данни с примерни записи.</w:t>
+      </w:r>
     </w:p>
     <w:p>
       <w:pPr>
@@ -7239,23 +7495,24 @@
           <w:lang w:val="bg-BG"/>
         </w:rPr>
       </w:pPr>
-      <w:bookmarkStart w:id="14" w:name="_Toc167193980"/>
-      <w:proofErr w:type="spellStart"/>
-      <w:r>
-        <w:rPr>
-          <w:rFonts w:ascii="Aptos" w:hAnsi="Aptos"/>
-          <w:lang w:val="bg-BG"/>
-        </w:rPr>
-        <w:t>DatabaseContext.cs</w:t>
-      </w:r>
-      <w:bookmarkEnd w:id="14"/>
-      <w:proofErr w:type="spellEnd"/>
-    </w:p>
-    <w:p>
-      <w:pPr>
-        <w:jc w:val="both"/>
-        <w:rPr>
-          <w:rFonts w:ascii="Aptos" w:hAnsi="Aptos"/>
+      <w:bookmarkStart w:id="15" w:name="_Toc167193981"/>
+      <w:proofErr w:type="spellStart"/>
+      <w:r>
+        <w:rPr>
+          <w:rFonts w:ascii="Aptos" w:hAnsi="Aptos"/>
+          <w:lang w:val="bg-BG"/>
+        </w:rPr>
+        <w:t>DatabaseService.cs</w:t>
+      </w:r>
+      <w:bookmarkEnd w:id="15"/>
+      <w:proofErr w:type="spellEnd"/>
+    </w:p>
+    <w:p>
+      <w:pPr>
+        <w:jc w:val="both"/>
+        <w:rPr>
+          <w:rFonts w:ascii="Aptos" w:hAnsi="Aptos"/>
+          <w:lang w:val="bg-BG"/>
         </w:rPr>
       </w:pPr>
       <w:r>
@@ -7271,391 +7528,6 @@
           <w:rFonts w:ascii="Aptos" w:hAnsi="Aptos"/>
           <w:lang w:val="bg-BG"/>
         </w:rPr>
-        <w:t>DatabaseContext</w:t>
-      </w:r>
-      <w:proofErr w:type="spellEnd"/>
-      <w:r>
-        <w:rPr>
-          <w:rFonts w:ascii="Aptos" w:hAnsi="Aptos"/>
-          <w:lang w:val="bg-BG"/>
-        </w:rPr>
-        <w:t xml:space="preserve"> е основен компонент за управление на взаимодействията на базата данни в приложение за</w:t>
-      </w:r>
-      <w:r>
-        <w:rPr>
-          <w:rFonts w:ascii="Aptos" w:hAnsi="Aptos"/>
-          <w:lang w:val="bg-BG"/>
-        </w:rPr>
-        <w:t xml:space="preserve"> класовете </w:t>
-      </w:r>
-      <w:r>
-        <w:rPr>
-          <w:rFonts w:ascii="Aptos" w:hAnsi="Aptos"/>
-        </w:rPr>
-        <w:t xml:space="preserve">Repair </w:t>
-      </w:r>
-      <w:r>
-        <w:rPr>
-          <w:rFonts w:ascii="Aptos" w:hAnsi="Aptos"/>
-          <w:lang w:val="bg-BG"/>
-        </w:rPr>
-        <w:t xml:space="preserve">и </w:t>
-      </w:r>
-      <w:r>
-        <w:rPr>
-          <w:rFonts w:ascii="Aptos" w:hAnsi="Aptos"/>
-        </w:rPr>
-        <w:t>Vehicle</w:t>
-      </w:r>
-      <w:r>
-        <w:rPr>
-          <w:rFonts w:ascii="Aptos" w:hAnsi="Aptos"/>
-          <w:lang w:val="bg-BG"/>
-        </w:rPr>
-        <w:t xml:space="preserve">. Той разширява класа </w:t>
-      </w:r>
-      <w:proofErr w:type="spellStart"/>
-      <w:r>
-        <w:rPr>
-          <w:rFonts w:ascii="Aptos" w:hAnsi="Aptos"/>
-          <w:lang w:val="bg-BG"/>
-        </w:rPr>
-        <w:t>DbContext</w:t>
-      </w:r>
-      <w:proofErr w:type="spellEnd"/>
-      <w:r>
-        <w:rPr>
-          <w:rFonts w:ascii="Aptos" w:hAnsi="Aptos"/>
-          <w:lang w:val="bg-BG"/>
-        </w:rPr>
-        <w:t xml:space="preserve"> от </w:t>
-      </w:r>
-      <w:proofErr w:type="spellStart"/>
-      <w:r>
-        <w:rPr>
-          <w:rFonts w:ascii="Aptos" w:hAnsi="Aptos"/>
-          <w:lang w:val="bg-BG"/>
-        </w:rPr>
-        <w:t>Entity</w:t>
-      </w:r>
-      <w:proofErr w:type="spellEnd"/>
-      <w:r>
-        <w:rPr>
-          <w:rFonts w:ascii="Aptos" w:hAnsi="Aptos"/>
-          <w:lang w:val="bg-BG"/>
-        </w:rPr>
-        <w:t xml:space="preserve"> Framework</w:t>
-      </w:r>
-      <w:r>
-        <w:rPr>
-          <w:rFonts w:ascii="Aptos" w:hAnsi="Aptos"/>
-        </w:rPr>
-        <w:t>.</w:t>
-      </w:r>
-    </w:p>
-    <w:p>
-      <w:pPr>
-        <w:jc w:val="both"/>
-        <w:rPr>
-          <w:rFonts w:ascii="Aptos" w:hAnsi="Aptos"/>
-          <w:lang w:val="bg-BG"/>
-        </w:rPr>
-      </w:pPr>
-      <w:proofErr w:type="spellStart"/>
-      <w:r>
-        <w:rPr>
-          <w:rFonts w:ascii="Aptos" w:hAnsi="Aptos"/>
-          <w:lang w:val="bg-BG"/>
-        </w:rPr>
-        <w:t>OnConfiguring</w:t>
-      </w:r>
-      <w:proofErr w:type="spellEnd"/>
-      <w:r>
-        <w:rPr>
-          <w:rFonts w:ascii="Aptos" w:hAnsi="Aptos"/>
-          <w:lang w:val="bg-BG"/>
-        </w:rPr>
-        <w:t xml:space="preserve"> метод</w:t>
-      </w:r>
-      <w:r>
-        <w:rPr>
-          <w:rFonts w:ascii="Aptos" w:hAnsi="Aptos"/>
-          <w:lang w:val="bg-BG"/>
-        </w:rPr>
-        <w:t xml:space="preserve"> к</w:t>
-      </w:r>
-      <w:r>
-        <w:rPr>
-          <w:rFonts w:ascii="Aptos" w:hAnsi="Aptos"/>
-          <w:lang w:val="bg-BG"/>
-        </w:rPr>
-        <w:t>онфигурира връзката с базата данни.</w:t>
-      </w:r>
-      <w:r>
-        <w:rPr>
-          <w:rFonts w:ascii="Aptos" w:hAnsi="Aptos"/>
-          <w:lang w:val="bg-BG"/>
-        </w:rPr>
-        <w:t xml:space="preserve"> </w:t>
-      </w:r>
-      <w:r>
-        <w:rPr>
-          <w:rFonts w:ascii="Aptos" w:hAnsi="Aptos"/>
-          <w:lang w:val="bg-BG"/>
-        </w:rPr>
-        <w:t xml:space="preserve">Определя основната директория и конструира пътя до файла на базата данни </w:t>
-      </w:r>
-      <w:proofErr w:type="spellStart"/>
-      <w:r>
-        <w:rPr>
-          <w:rFonts w:ascii="Aptos" w:hAnsi="Aptos"/>
-          <w:lang w:val="bg-BG"/>
-        </w:rPr>
-        <w:t>SQLite</w:t>
-      </w:r>
-      <w:proofErr w:type="spellEnd"/>
-      <w:r>
-        <w:rPr>
-          <w:rFonts w:ascii="Aptos" w:hAnsi="Aptos"/>
-          <w:lang w:val="bg-BG"/>
-        </w:rPr>
-        <w:t>.</w:t>
-      </w:r>
-    </w:p>
-    <w:p>
-      <w:pPr>
-        <w:jc w:val="both"/>
-        <w:rPr>
-          <w:rFonts w:ascii="Aptos" w:hAnsi="Aptos"/>
-        </w:rPr>
-      </w:pPr>
-      <w:proofErr w:type="spellStart"/>
-      <w:r>
-        <w:rPr>
-          <w:rFonts w:ascii="Aptos" w:hAnsi="Aptos"/>
-          <w:lang w:val="bg-BG"/>
-        </w:rPr>
-        <w:t>OnModelCreating</w:t>
-      </w:r>
-      <w:proofErr w:type="spellEnd"/>
-      <w:r>
-        <w:rPr>
-          <w:rFonts w:ascii="Aptos" w:hAnsi="Aptos"/>
-          <w:lang w:val="bg-BG"/>
-        </w:rPr>
-        <w:t xml:space="preserve"> </w:t>
-      </w:r>
-      <w:r>
-        <w:rPr>
-          <w:rFonts w:ascii="Aptos" w:hAnsi="Aptos"/>
-          <w:lang w:val="bg-BG"/>
-        </w:rPr>
-        <w:t>- к</w:t>
-      </w:r>
-      <w:r>
-        <w:rPr>
-          <w:rFonts w:ascii="Aptos" w:hAnsi="Aptos"/>
-          <w:lang w:val="bg-BG"/>
-        </w:rPr>
-        <w:t>онфигурира моделите на обекти и техните взаимоотношения.</w:t>
-      </w:r>
-      <w:r>
-        <w:rPr>
-          <w:rFonts w:ascii="Aptos" w:hAnsi="Aptos"/>
-          <w:lang w:val="bg-BG"/>
-        </w:rPr>
-        <w:t xml:space="preserve"> </w:t>
-      </w:r>
-      <w:r>
-        <w:rPr>
-          <w:rFonts w:ascii="Aptos" w:hAnsi="Aptos"/>
-          <w:lang w:val="bg-BG"/>
-        </w:rPr>
-        <w:t xml:space="preserve">Указва, че свойството </w:t>
-      </w:r>
-      <w:proofErr w:type="spellStart"/>
-      <w:r>
-        <w:rPr>
-          <w:rFonts w:ascii="Aptos" w:hAnsi="Aptos"/>
-          <w:lang w:val="bg-BG"/>
-        </w:rPr>
-        <w:t>Id</w:t>
-      </w:r>
-      <w:proofErr w:type="spellEnd"/>
-      <w:r>
-        <w:rPr>
-          <w:rFonts w:ascii="Aptos" w:hAnsi="Aptos"/>
-          <w:lang w:val="bg-BG"/>
-        </w:rPr>
-        <w:t xml:space="preserve"> на обектите </w:t>
-      </w:r>
-      <w:proofErr w:type="spellStart"/>
-      <w:r>
-        <w:rPr>
-          <w:rFonts w:ascii="Aptos" w:hAnsi="Aptos"/>
-          <w:lang w:val="bg-BG"/>
-        </w:rPr>
-        <w:t>Repair</w:t>
-      </w:r>
-      <w:proofErr w:type="spellEnd"/>
-      <w:r>
-        <w:rPr>
-          <w:rFonts w:ascii="Aptos" w:hAnsi="Aptos"/>
-          <w:lang w:val="bg-BG"/>
-        </w:rPr>
-        <w:t xml:space="preserve"> и </w:t>
-      </w:r>
-      <w:proofErr w:type="spellStart"/>
-      <w:r>
-        <w:rPr>
-          <w:rFonts w:ascii="Aptos" w:hAnsi="Aptos"/>
-          <w:lang w:val="bg-BG"/>
-        </w:rPr>
-        <w:t>Vehicle</w:t>
-      </w:r>
-      <w:proofErr w:type="spellEnd"/>
-      <w:r>
-        <w:rPr>
-          <w:rFonts w:ascii="Aptos" w:hAnsi="Aptos"/>
-          <w:lang w:val="bg-BG"/>
-        </w:rPr>
-        <w:t xml:space="preserve"> трябва да се генерира автоматично.</w:t>
-      </w:r>
-      <w:r>
-        <w:rPr>
-          <w:rFonts w:ascii="Aptos" w:hAnsi="Aptos"/>
-          <w:lang w:val="bg-BG"/>
-        </w:rPr>
-        <w:t xml:space="preserve"> </w:t>
-      </w:r>
-      <w:r>
-        <w:rPr>
-          <w:rFonts w:ascii="Aptos" w:hAnsi="Aptos"/>
-          <w:lang w:val="bg-BG"/>
-        </w:rPr>
-        <w:t xml:space="preserve">Дефинира връзка "един към много" между обекти </w:t>
-      </w:r>
-      <w:proofErr w:type="spellStart"/>
-      <w:r>
-        <w:rPr>
-          <w:rFonts w:ascii="Aptos" w:hAnsi="Aptos"/>
-          <w:lang w:val="bg-BG"/>
-        </w:rPr>
-        <w:t>Repair</w:t>
-      </w:r>
-      <w:proofErr w:type="spellEnd"/>
-      <w:r>
-        <w:rPr>
-          <w:rFonts w:ascii="Aptos" w:hAnsi="Aptos"/>
-          <w:lang w:val="bg-BG"/>
-        </w:rPr>
-        <w:t xml:space="preserve"> и </w:t>
-      </w:r>
-      <w:proofErr w:type="spellStart"/>
-      <w:r>
-        <w:rPr>
-          <w:rFonts w:ascii="Aptos" w:hAnsi="Aptos"/>
-          <w:lang w:val="bg-BG"/>
-        </w:rPr>
-        <w:t>Vehicle</w:t>
-      </w:r>
-      <w:proofErr w:type="spellEnd"/>
-      <w:r>
-        <w:rPr>
-          <w:rFonts w:ascii="Aptos" w:hAnsi="Aptos"/>
-          <w:lang w:val="bg-BG"/>
-        </w:rPr>
-        <w:t>.</w:t>
-      </w:r>
-      <w:r>
-        <w:rPr>
-          <w:rFonts w:ascii="Aptos" w:hAnsi="Aptos"/>
-          <w:lang w:val="bg-BG"/>
-        </w:rPr>
-        <w:t xml:space="preserve"> </w:t>
-      </w:r>
-      <w:r>
-        <w:rPr>
-          <w:rFonts w:ascii="Aptos" w:hAnsi="Aptos"/>
-          <w:lang w:val="bg-BG"/>
-        </w:rPr>
-        <w:t xml:space="preserve">Зарежда първоначални данни за обектите </w:t>
-      </w:r>
-      <w:proofErr w:type="spellStart"/>
-      <w:r>
-        <w:rPr>
-          <w:rFonts w:ascii="Aptos" w:hAnsi="Aptos"/>
-          <w:lang w:val="bg-BG"/>
-        </w:rPr>
-        <w:t>Vehicle</w:t>
-      </w:r>
-      <w:proofErr w:type="spellEnd"/>
-      <w:r>
-        <w:rPr>
-          <w:rFonts w:ascii="Aptos" w:hAnsi="Aptos"/>
-          <w:lang w:val="bg-BG"/>
-        </w:rPr>
-        <w:t xml:space="preserve"> и </w:t>
-      </w:r>
-      <w:proofErr w:type="spellStart"/>
-      <w:r>
-        <w:rPr>
-          <w:rFonts w:ascii="Aptos" w:hAnsi="Aptos"/>
-          <w:lang w:val="bg-BG"/>
-        </w:rPr>
-        <w:t>Repair</w:t>
-      </w:r>
-      <w:proofErr w:type="spellEnd"/>
-      <w:r>
-        <w:rPr>
-          <w:rFonts w:ascii="Aptos" w:hAnsi="Aptos"/>
-          <w:lang w:val="bg-BG"/>
-        </w:rPr>
-        <w:t>, за да попълни базата данни с примерни записи.</w:t>
-      </w:r>
-    </w:p>
-    <w:p>
-      <w:pPr>
-        <w:pStyle w:val="Heading4"/>
-        <w:jc w:val="both"/>
-        <w:rPr>
-          <w:rFonts w:ascii="Aptos" w:hAnsi="Aptos"/>
-          <w:lang w:val="bg-BG"/>
-        </w:rPr>
-      </w:pPr>
-      <w:bookmarkStart w:id="15" w:name="_Toc167193981"/>
-      <w:proofErr w:type="spellStart"/>
-      <w:r>
-        <w:rPr>
-          <w:rFonts w:ascii="Aptos" w:hAnsi="Aptos"/>
-          <w:lang w:val="bg-BG"/>
-        </w:rPr>
-        <w:t>DatabaseService.cs</w:t>
-      </w:r>
-      <w:bookmarkEnd w:id="15"/>
-      <w:proofErr w:type="spellEnd"/>
-    </w:p>
-    <w:p>
-      <w:pPr>
-        <w:jc w:val="both"/>
-        <w:rPr>
-          <w:rFonts w:ascii="Aptos" w:hAnsi="Aptos"/>
-          <w:lang w:val="bg-BG"/>
-        </w:rPr>
-      </w:pPr>
-      <w:r>
-        <w:rPr>
-          <w:rFonts w:ascii="Aptos" w:hAnsi="Aptos"/>
-          <w:lang w:val="bg-BG"/>
-        </w:rPr>
-        <w:t xml:space="preserve">Класът </w:t>
-      </w:r>
-      <w:proofErr w:type="spellStart"/>
-      <w:r>
-        <w:rPr>
-          <w:rFonts w:ascii="Aptos" w:hAnsi="Aptos"/>
-          <w:lang w:val="bg-BG"/>
-        </w:rPr>
         <w:t>DatabaseService</w:t>
       </w:r>
       <w:proofErr w:type="spellEnd"/>
@@ -7664,49 +7536,7 @@
           <w:rFonts w:ascii="Aptos" w:hAnsi="Aptos"/>
           <w:lang w:val="bg-BG"/>
         </w:rPr>
-        <w:t xml:space="preserve"> предоставя</w:t>
-      </w:r>
-      <w:r>
-        <w:rPr>
-          <w:rFonts w:ascii="Aptos" w:hAnsi="Aptos"/>
-          <w:lang w:val="bg-BG"/>
-        </w:rPr>
-        <w:t xml:space="preserve"> клас, който</w:t>
-      </w:r>
-      <w:r>
-        <w:rPr>
-          <w:rFonts w:ascii="Aptos" w:hAnsi="Aptos"/>
-          <w:lang w:val="bg-BG"/>
-        </w:rPr>
-        <w:t xml:space="preserve"> взаимодействие с базата данни, улеснявайки CRUD операции и </w:t>
-      </w:r>
-      <w:r>
-        <w:rPr>
-          <w:rFonts w:ascii="Aptos" w:hAnsi="Aptos"/>
-          <w:lang w:val="bg-BG"/>
-        </w:rPr>
-        <w:t>по-</w:t>
-      </w:r>
-      <w:r>
-        <w:rPr>
-          <w:rFonts w:ascii="Aptos" w:hAnsi="Aptos"/>
-          <w:lang w:val="bg-BG"/>
-        </w:rPr>
-        <w:t>сложни</w:t>
-      </w:r>
-      <w:r>
-        <w:rPr>
-          <w:rFonts w:ascii="Aptos" w:hAnsi="Aptos"/>
-          <w:lang w:val="bg-BG"/>
-        </w:rPr>
-        <w:t>те</w:t>
-      </w:r>
-      <w:r>
-        <w:rPr>
-          <w:rFonts w:ascii="Aptos" w:hAnsi="Aptos"/>
-          <w:lang w:val="bg-BG"/>
-        </w:rPr>
-        <w:t xml:space="preserve"> заявки.</w:t>
+        <w:t xml:space="preserve"> предоставя клас, който взаимодействие с базата данни, улеснявайки CRUD операции и по-сложните заявки.</w:t>
       </w:r>
     </w:p>
     <w:p>
@@ -8175,21 +8005,7 @@
           <w:rFonts w:ascii="Aptos" w:hAnsi="Aptos"/>
           <w:lang w:val="bg-BG"/>
         </w:rPr>
-        <w:t xml:space="preserve"> Извършва по-общо търсене с персонализирани филтри, съвпадение </w:t>
-      </w:r>
-      <w:r>
-        <w:rPr>
-          <w:rFonts w:ascii="Aptos" w:hAnsi="Aptos"/>
-          <w:lang w:val="bg-BG"/>
-        </w:rPr>
-        <w:t>по</w:t>
-      </w:r>
-      <w:r>
-        <w:rPr>
-          <w:rFonts w:ascii="Aptos" w:hAnsi="Aptos"/>
-          <w:lang w:val="bg-BG"/>
-        </w:rPr>
-        <w:t xml:space="preserve"> години и незадължителни </w:t>
+        <w:t xml:space="preserve"> Извършва по-общо търсене с персонализирани филтри, съвпадение по години и незадължителни </w:t>
       </w:r>
       <w:r>
         <w:rPr>
@@ -8992,28 +8808,7 @@
           <w:lang w:val="bg-BG"/>
         </w:rPr>
         <w:lastRenderedPageBreak/>
-        <w:t xml:space="preserve">Два бутона, "Търсене" и "Изчистване", са поставени до полетата за търсене, съответно за изпълнение на командата за търсене и изчистване на полетата за въвеждане. Хоризонтална линия разделя областта за търсене от секцията с резултати, където </w:t>
-      </w:r>
-      <w:r>
-        <w:rPr>
-          <w:rFonts w:ascii="Aptos" w:hAnsi="Aptos"/>
-          <w:lang w:val="bg-BG"/>
-        </w:rPr>
-        <w:t>се</w:t>
-      </w:r>
-      <w:r>
-        <w:rPr>
-          <w:rFonts w:ascii="Aptos" w:hAnsi="Aptos"/>
-          <w:lang w:val="bg-BG"/>
-        </w:rPr>
-        <w:t xml:space="preserve"> </w:t>
-      </w:r>
-      <w:r>
-        <w:rPr>
-          <w:rFonts w:ascii="Aptos" w:hAnsi="Aptos"/>
-          <w:lang w:val="bg-BG"/>
-        </w:rPr>
-        <w:t xml:space="preserve">показват </w:t>
+        <w:t xml:space="preserve">Два бутона, "Търсене" и "Изчистване", са поставени до полетата за търсене, съответно за изпълнение на командата за търсене и изчистване на полетата за въвеждане. Хоризонтална линия разделя областта за търсене от секцията с резултати, където се показват </w:t>
       </w:r>
       <w:proofErr w:type="spellStart"/>
       <w:r>
@@ -9093,21 +8888,7 @@
           <w:rFonts w:ascii="Aptos" w:hAnsi="Aptos"/>
           <w:lang w:val="bg-BG"/>
         </w:rPr>
-        <w:t xml:space="preserve"> е оформен така, че да променя цветовете на редовете </w:t>
-      </w:r>
-      <w:r>
-        <w:rPr>
-          <w:rFonts w:ascii="Aptos" w:hAnsi="Aptos"/>
-          <w:lang w:val="bg-BG"/>
-        </w:rPr>
-        <w:t xml:space="preserve">и </w:t>
-      </w:r>
-      <w:r>
-        <w:rPr>
-          <w:rFonts w:ascii="Aptos" w:hAnsi="Aptos"/>
-          <w:lang w:val="bg-BG"/>
-        </w:rPr>
-        <w:t xml:space="preserve">включва колони за показване на подробности за ремонта, като </w:t>
+        <w:t xml:space="preserve"> е оформен така, че да променя цветовете на редовете и включва колони за показване на подробности за ремонта, като </w:t>
       </w:r>
       <w:proofErr w:type="spellStart"/>
       <w:r>
@@ -9152,14 +8933,7 @@
           <w:rFonts w:ascii="Aptos" w:hAnsi="Aptos"/>
           <w:lang w:val="bg-BG"/>
         </w:rPr>
-        <w:t xml:space="preserve"> се</w:t>
-      </w:r>
-      <w:r>
-        <w:rPr>
-          <w:rFonts w:ascii="Aptos" w:hAnsi="Aptos"/>
-          <w:lang w:val="bg-BG"/>
-        </w:rPr>
-        <w:t xml:space="preserve"> включва метод </w:t>
+        <w:t xml:space="preserve"> се включва метод </w:t>
       </w:r>
       <w:proofErr w:type="spellStart"/>
       <w:r>
@@ -9646,14 +9420,7 @@
           <w:rFonts w:ascii="Aptos" w:hAnsi="Aptos"/>
           <w:lang w:val="bg-BG"/>
         </w:rPr>
-        <w:t xml:space="preserve">. Той интегрира различни </w:t>
-      </w:r>
-      <w:r>
-        <w:rPr>
-          <w:rFonts w:ascii="Aptos" w:hAnsi="Aptos"/>
-          <w:lang w:val="bg-BG"/>
-        </w:rPr>
-        <w:t xml:space="preserve">контролите за търсене и добавяне на </w:t>
+        <w:t xml:space="preserve">. Той интегрира различни контролите за търсене и добавяне на </w:t>
       </w:r>
       <w:r>
         <w:rPr>
@@ -9698,14 +9465,7 @@
           <w:rFonts w:ascii="Aptos" w:hAnsi="Aptos"/>
           <w:lang w:val="bg-BG"/>
         </w:rPr>
-        <w:t xml:space="preserve">Контекстът на данните на прозореца е зададен </w:t>
-      </w:r>
-      <w:r>
-        <w:rPr>
-          <w:rFonts w:ascii="Aptos" w:hAnsi="Aptos"/>
-          <w:lang w:val="bg-BG"/>
-        </w:rPr>
-        <w:t xml:space="preserve">на </w:t>
+        <w:t xml:space="preserve">Контекстът на данните на прозореца е зададен на </w:t>
       </w:r>
       <w:proofErr w:type="spellStart"/>
       <w:r>
@@ -9734,21 +9494,7 @@
           <w:rFonts w:ascii="Aptos" w:hAnsi="Aptos"/>
           <w:lang w:val="bg-BG"/>
         </w:rPr>
-        <w:t xml:space="preserve"> за приложението, управлявайки данните и командите за потребителския интерфейс. Освен това ресурс</w:t>
-      </w:r>
-      <w:r>
-        <w:rPr>
-          <w:rFonts w:ascii="Aptos" w:hAnsi="Aptos"/>
-          <w:lang w:val="bg-BG"/>
-        </w:rPr>
-        <w:t>а</w:t>
-      </w:r>
-      <w:r>
-        <w:rPr>
-          <w:rFonts w:ascii="Aptos" w:hAnsi="Aptos"/>
-          <w:lang w:val="bg-BG"/>
-        </w:rPr>
-        <w:t xml:space="preserve"> </w:t>
+        <w:t xml:space="preserve"> за приложението, управлявайки данните и командите за потребителския интерфейс. Освен това ресурса </w:t>
       </w:r>
       <w:proofErr w:type="spellStart"/>
       <w:r>
@@ -9764,35 +9510,7 @@
           <w:rFonts w:ascii="Aptos" w:hAnsi="Aptos"/>
           <w:lang w:val="bg-BG"/>
         </w:rPr>
-        <w:t xml:space="preserve"> е дефиниран за видимост</w:t>
-      </w:r>
-      <w:r>
-        <w:rPr>
-          <w:rFonts w:ascii="Aptos" w:hAnsi="Aptos"/>
-          <w:lang w:val="bg-BG"/>
-        </w:rPr>
-        <w:t>та</w:t>
-      </w:r>
-      <w:r>
-        <w:rPr>
-          <w:rFonts w:ascii="Aptos" w:hAnsi="Aptos"/>
-          <w:lang w:val="bg-BG"/>
-        </w:rPr>
-        <w:t xml:space="preserve"> въз основа на булев</w:t>
-      </w:r>
-      <w:r>
-        <w:rPr>
-          <w:rFonts w:ascii="Aptos" w:hAnsi="Aptos"/>
-          <w:lang w:val="bg-BG"/>
-        </w:rPr>
-        <w:t>а</w:t>
-      </w:r>
-      <w:r>
-        <w:rPr>
-          <w:rFonts w:ascii="Aptos" w:hAnsi="Aptos"/>
-          <w:lang w:val="bg-BG"/>
-        </w:rPr>
-        <w:t xml:space="preserve"> стойност.</w:t>
+        <w:t xml:space="preserve"> е дефиниран за видимостта въз основа на булева стойност.</w:t>
       </w:r>
     </w:p>
     <w:p>
@@ -11050,13 +10768,7 @@
         <w:rPr>
           <w:rFonts w:ascii="Aptos" w:hAnsi="Aptos"/>
         </w:rPr>
-        <w:t>SearchViewModel</w:t>
-      </w:r>
-      <w:r>
-        <w:rPr>
-          <w:rFonts w:ascii="Aptos" w:hAnsi="Aptos"/>
-        </w:rPr>
-        <w:t>.cs</w:t>
+        <w:t>SearchViewModel.cs</w:t>
       </w:r>
       <w:bookmarkEnd w:id="31"/>
       <w:proofErr w:type="spellEnd"/>
@@ -13098,14 +12810,7 @@
           <w:rFonts w:ascii="Aptos" w:hAnsi="Aptos"/>
           <w:lang w:val="bg-BG"/>
         </w:rPr>
-        <w:t xml:space="preserve">Това представлява LINQ изразно дърво, което може да бъде </w:t>
-      </w:r>
-      <w:r>
-        <w:rPr>
-          <w:rFonts w:ascii="Aptos" w:hAnsi="Aptos"/>
-          <w:lang w:val="bg-BG"/>
-        </w:rPr>
-        <w:t>„</w:t>
+        <w:t>Това представлява LINQ изразно дърво, което може да бъде „</w:t>
       </w:r>
       <w:proofErr w:type="gramStart"/>
       <w:r>
@@ -20656,31 +20361,7 @@
           <w:bCs/>
           <w:lang w:val="bg-BG"/>
         </w:rPr>
-        <w:t>Това ще се използва за филтриране по годин</w:t>
-      </w:r>
-      <w:r>
-        <w:rPr>
-          <w:rFonts w:ascii="Aptos" w:hAnsi="Aptos"/>
-          <w:bCs/>
-          <w:lang w:val="bg-BG"/>
-        </w:rPr>
-        <w:t>а</w:t>
-      </w:r>
-      <w:r>
-        <w:rPr>
-          <w:rFonts w:ascii="Aptos" w:hAnsi="Aptos"/>
-          <w:bCs/>
-          <w:lang w:val="bg-BG"/>
-        </w:rPr>
-        <w:t>.</w:t>
-      </w:r>
-      <w:r>
-        <w:rPr>
-          <w:rFonts w:ascii="Aptos" w:hAnsi="Aptos"/>
-          <w:bCs/>
-          <w:lang w:val="bg-BG"/>
-        </w:rPr>
-        <w:t xml:space="preserve"> Пример:</w:t>
+        <w:t>Това ще се използва за филтриране по година. Пример:</w:t>
       </w:r>
     </w:p>
     <w:p>
@@ -21741,6 +21422,93 @@
           <w:lang w:val="bg-BG"/>
         </w:rPr>
       </w:pPr>
+      <w:r>
+        <w:rPr>
+          <w:lang w:val="bg-BG"/>
+        </w:rPr>
+        <w:t>Архив и код на приложението</w:t>
+      </w:r>
+    </w:p>
+    <w:p>
+      <w:pPr>
+        <w:jc w:val="both"/>
+        <w:rPr>
+          <w:rFonts w:ascii="Aptos" w:hAnsi="Aptos"/>
+          <w:lang w:val="bg-BG"/>
+        </w:rPr>
+      </w:pPr>
+      <w:r>
+        <w:rPr>
+          <w:rFonts w:ascii="Aptos" w:hAnsi="Aptos"/>
+          <w:lang w:val="bg-BG"/>
+        </w:rPr>
+        <w:t xml:space="preserve">Приложението е качено в </w:t>
+      </w:r>
+      <w:proofErr w:type="spellStart"/>
+      <w:r>
+        <w:rPr>
+          <w:rFonts w:ascii="Aptos" w:hAnsi="Aptos"/>
+        </w:rPr>
+        <w:t>github</w:t>
+      </w:r>
+      <w:proofErr w:type="spellEnd"/>
+      <w:r>
+        <w:rPr>
+          <w:rFonts w:ascii="Aptos" w:hAnsi="Aptos"/>
+          <w:lang w:val="bg-BG"/>
+        </w:rPr>
+        <w:t xml:space="preserve"> на </w:t>
+      </w:r>
+      <w:hyperlink r:id="rId10" w:history="1">
+        <w:r>
+          <w:rPr>
+            <w:rStyle w:val="Hyperlink"/>
+            <w:rFonts w:ascii="Aptos" w:hAnsi="Aptos"/>
+            <w:lang w:val="bg-BG"/>
+          </w:rPr>
+          <w:t>то</w:t>
+        </w:r>
+        <w:r>
+          <w:rPr>
+            <w:rStyle w:val="Hyperlink"/>
+            <w:rFonts w:ascii="Aptos" w:hAnsi="Aptos"/>
+            <w:lang w:val="bg-BG"/>
+          </w:rPr>
+          <w:t>з</w:t>
+        </w:r>
+        <w:r>
+          <w:rPr>
+            <w:rStyle w:val="Hyperlink"/>
+            <w:rFonts w:ascii="Aptos" w:hAnsi="Aptos"/>
+            <w:lang w:val="bg-BG"/>
+          </w:rPr>
+          <w:t>и</w:t>
+        </w:r>
+      </w:hyperlink>
+      <w:r>
+        <w:rPr>
+          <w:rFonts w:ascii="Aptos" w:hAnsi="Aptos"/>
+          <w:lang w:val="bg-BG"/>
+        </w:rPr>
+        <w:t xml:space="preserve"> линк.</w:t>
+      </w:r>
+    </w:p>
+    <w:p>
+      <w:pPr>
+        <w:jc w:val="both"/>
+        <w:rPr>
+          <w:rFonts w:ascii="Aptos" w:hAnsi="Aptos"/>
+          <w:lang w:val="bg-BG"/>
+        </w:rPr>
+      </w:pPr>
+    </w:p>
+    <w:p>
+      <w:pPr>
+        <w:pStyle w:val="Heading1"/>
+        <w:rPr>
+          <w:lang w:val="bg-BG"/>
+        </w:rPr>
+      </w:pPr>
       <w:bookmarkStart w:id="36" w:name="_Toc167194002"/>
       <w:r>
         <w:rPr>
@@ -21821,7 +21589,7 @@
       <w:bookmarkEnd w:id="37"/>
     </w:p>
     <w:p>
-      <w:hyperlink r:id="rId10" w:history="1">
+      <w:hyperlink r:id="rId11" w:history="1">
         <w:r>
           <w:rPr>
             <w:rStyle w:val="Hyperlink"/>
@@ -21831,7 +21599,7 @@
       </w:hyperlink>
     </w:p>
     <w:p>
-      <w:hyperlink r:id="rId11" w:history="1">
+      <w:hyperlink r:id="rId12" w:history="1">
         <w:r>
           <w:rPr>
             <w:rStyle w:val="Hyperlink"/>
@@ -21841,7 +21609,7 @@
       </w:hyperlink>
     </w:p>
     <w:p>
-      <w:hyperlink r:id="rId12" w:history="1">
+      <w:hyperlink r:id="rId13" w:history="1">
         <w:r>
           <w:rPr>
             <w:rStyle w:val="Hyperlink"/>
@@ -21851,7 +21619,7 @@
       </w:hyperlink>
     </w:p>
     <w:p>
-      <w:hyperlink r:id="rId13" w:history="1">
+      <w:hyperlink r:id="rId14" w:history="1">
         <w:r>
           <w:rPr>
             <w:rStyle w:val="Hyperlink"/>
@@ -21861,7 +21629,7 @@
       </w:hyperlink>
     </w:p>
     <w:p>
-      <w:hyperlink r:id="rId14" w:history="1">
+      <w:hyperlink r:id="rId15" w:history="1">
         <w:r>
           <w:rPr>
             <w:rStyle w:val="Hyperlink"/>
@@ -23943,6 +23711,7 @@
   <w:style w:type="character" w:default="1" w:styleId="DefaultParagraphFont">
     <w:name w:val="Default Paragraph Font"/>
     <w:uiPriority w:val="1"/>
+    <w:semiHidden/>
     <w:unhideWhenUsed/>
   </w:style>
   <w:style w:type="table" w:default="1" w:styleId="TableNormal">
@@ -24288,6 +24057,18 @@
       <w:shd w:val="clear" w:color="auto" w:fill="E1DFDD"/>
     </w:rPr>
   </w:style>
+  <w:style w:type="character" w:styleId="FollowedHyperlink">
+    <w:name w:val="FollowedHyperlink"/>
+    <w:basedOn w:val="DefaultParagraphFont"/>
+    <w:uiPriority w:val="99"/>
+    <w:semiHidden/>
+    <w:unhideWhenUsed/>
+    <w:rsid w:val="005D311F"/>
+    <w:rPr>
+      <w:color w:val="954F72" w:themeColor="followedHyperlink"/>
+      <w:u w:val="single"/>
+    </w:rPr>
+  </w:style>
 </w:styles>
 </file>
 

</xml_diff>